<commit_message>
Added reminder for the test files.
</commit_message>
<xml_diff>
--- a/tests/test_files/escape_auto.docx
+++ b/tests/test_files/escape_auto.docx
@@ -199,7 +199,13 @@
         <w:rPr>
           <w:lang w:val="en-US"/>
         </w:rPr>
-        <w:t>A user may not be bothered with escaping:</w:t>
+        <w:t>A user ma</w:t>
+      </w:r>
+      <w:r>
+        <w:rPr>
+          <w:lang w:val="en-US"/>
+        </w:rPr>
+        <w:t>y not be bothered with escaping. Note it works only for Python 3:</w:t>
       </w:r>
       <w:bookmarkStart w:id="0" w:name="_GoBack"/>
       <w:bookmarkEnd w:id="0"/>

</xml_diff>

<commit_message>
Added compatibility with Python 2.7 as to the method `escape_values`.
</commit_message>
<xml_diff>
--- a/tests/test_files/escape_auto.docx
+++ b/tests/test_files/escape_auto.docx
@@ -131,28 +131,64 @@
           <w:color w:val="FF0000"/>
           <w:lang w:val="en-US"/>
         </w:rPr>
-        <w:t>DO NOT FORGET the 'r' in the double braces for RichText() or R()</w:t>
-      </w:r>
-    </w:p>
-    <w:p>
-      <w:pPr>
-        <w:rPr>
-          <w:lang w:val="en-US"/>
-        </w:rPr>
-      </w:pPr>
-    </w:p>
-    <w:p>
-      <w:pPr>
-        <w:rPr>
-          <w:lang w:val="en-US"/>
-        </w:rPr>
-      </w:pPr>
-      <w:r>
-        <w:rPr>
-          <w:lang w:val="en-US"/>
-        </w:rPr>
-        <w:t>Here a listing that escapes and manages newline AND keep the current character styling :</w:t>
-      </w:r>
+        <w:t xml:space="preserve">DO NOT FORGET the 'r' in the double braces for </w:t>
+      </w:r>
+      <w:proofErr w:type="spellStart"/>
+      <w:proofErr w:type="gramStart"/>
+      <w:r>
+        <w:rPr>
+          <w:b/>
+          <w:color w:val="FF0000"/>
+          <w:lang w:val="en-US"/>
+        </w:rPr>
+        <w:t>RichText</w:t>
+      </w:r>
+      <w:proofErr w:type="spellEnd"/>
+      <w:r>
+        <w:rPr>
+          <w:b/>
+          <w:color w:val="FF0000"/>
+          <w:lang w:val="en-US"/>
+        </w:rPr>
+        <w:t>(</w:t>
+      </w:r>
+      <w:proofErr w:type="gramEnd"/>
+      <w:r>
+        <w:rPr>
+          <w:b/>
+          <w:color w:val="FF0000"/>
+          <w:lang w:val="en-US"/>
+        </w:rPr>
+        <w:t>) or R()</w:t>
+      </w:r>
+    </w:p>
+    <w:p>
+      <w:pPr>
+        <w:rPr>
+          <w:lang w:val="en-US"/>
+        </w:rPr>
+      </w:pPr>
+    </w:p>
+    <w:p>
+      <w:pPr>
+        <w:rPr>
+          <w:lang w:val="en-US"/>
+        </w:rPr>
+      </w:pPr>
+      <w:r>
+        <w:rPr>
+          <w:lang w:val="en-US"/>
+        </w:rPr>
+        <w:t xml:space="preserve">Here a listing that escapes and manages newline AND keep the current character </w:t>
+      </w:r>
+      <w:proofErr w:type="gramStart"/>
+      <w:r>
+        <w:rPr>
+          <w:lang w:val="en-US"/>
+        </w:rPr>
+        <w:t>styling :</w:t>
+      </w:r>
+      <w:proofErr w:type="gramEnd"/>
     </w:p>
     <w:p>
       <w:pPr>
@@ -199,13 +235,67 @@
         <w:rPr>
           <w:lang w:val="en-US"/>
         </w:rPr>
-        <w:t>A user ma</w:t>
-      </w:r>
-      <w:r>
-        <w:rPr>
-          <w:lang w:val="en-US"/>
-        </w:rPr>
-        <w:t>y not be bothered with escaping. Note it works only for Python 3:</w:t>
+        <w:t xml:space="preserve">Call method </w:t>
+      </w:r>
+      <w:r>
+        <w:rPr>
+          <w:rFonts w:ascii="Consolas" w:hAnsi="Consolas"/>
+          <w:noProof/>
+          <w:lang w:val="yo-NG"/>
+        </w:rPr>
+        <w:t>render(context, jinja_env=None, autoescape=True)</w:t>
+      </w:r>
+      <w:r>
+        <w:rPr>
+          <w:lang w:val="en-US"/>
+        </w:rPr>
+        <w:t xml:space="preserve"> with the optional parameter </w:t>
+      </w:r>
+      <w:r>
+        <w:rPr>
+          <w:rFonts w:ascii="Consolas" w:hAnsi="Consolas"/>
+          <w:noProof/>
+          <w:lang w:val="yo-NG"/>
+        </w:rPr>
+        <w:t>autoescape=True</w:t>
+      </w:r>
+      <w:r>
+        <w:rPr>
+          <w:lang w:val="en-US"/>
+        </w:rPr>
+        <w:t xml:space="preserve">. This way all your string values in the </w:t>
+      </w:r>
+      <w:r>
+        <w:rPr>
+          <w:rFonts w:ascii="Consolas" w:hAnsi="Consolas"/>
+          <w:noProof/>
+          <w:lang w:val="yo-NG"/>
+        </w:rPr>
+        <w:t>context</w:t>
+      </w:r>
+      <w:r>
+        <w:rPr>
+          <w:lang w:val="en-US"/>
+        </w:rPr>
+        <w:t xml:space="preserve"> </w:t>
+      </w:r>
+      <w:r>
+        <w:rPr>
+          <w:lang w:val="en-US"/>
+        </w:rPr>
+        <w:t xml:space="preserve">dictionary will be auto escaped </w:t>
+      </w:r>
+      <w:r>
+        <w:rPr>
+          <w:lang w:val="en-US"/>
+        </w:rPr>
+        <w:t>for an XML Word document which may contain any of the five following characters</w:t>
+      </w:r>
+      <w:r>
+        <w:rPr>
+          <w:lang w:val="en-US"/>
+        </w:rPr>
+        <w:t>:</w:t>
       </w:r>
       <w:bookmarkStart w:id="0" w:name="_GoBack"/>
       <w:bookmarkEnd w:id="0"/>
@@ -220,7 +310,7 @@
         <w:rPr>
           <w:lang w:val="en-US"/>
         </w:rPr>
-        <w:t xml:space="preserve">These string should be auto escaped for an XML Word document which may contain &lt;, &gt;, &amp;, ", and '.</w:t>
+        <w:t>&lt;, &gt;, &amp;, ", and '.</w:t>
       </w:r>
     </w:p>
     <w:sectPr>

</xml_diff>